<commit_message>
needs to be cut down by half a page and add DA charity
</commit_message>
<xml_diff>
--- a/reviews/reply_to_reviews.docx
+++ b/reviews/reply_to_reviews.docx
@@ -43,7 +43,7 @@
         <w:pStyle w:val="FirstParagraph"/>
       </w:pPr>
       <w:r>
-        <w:t xml:space="preserve">All reviwers made the point that our research team does not have extensive experience in domestic abuse research. While we do not have a track record in domestic abuse research, we would like to clarify that our proposal was written in full knowledge of the relevant literature, and the lack of references in the proposal is merely a result of space limitations. Indeed, it is not possible to provide a complete (or even a short) review of the literature in a six page proposal, whilst also clearly outlining our analysis strategy, especially given the scale of the proposed project. We are fully aware of the studies by Walby and Towers, and we agree they are important seminal works highlighting the limitations of the CSEW. However, our proposal builds upon the qualitative findings and analysis of the CSEW, by integrating far more data, from more sources, and using more advanced data analytic techniques. We are also aware of the ESRC grant ES/M01178X/1 aiming to improve DASH, but our proposal substantially differs from it in terms of research questions, analysis techniques, and data sources.</w:t>
+        <w:t xml:space="preserve">All reviewers made the point that our research team does not have extensive experience in domestic abuse research. While we do not have a track record in domestic abuse research, we would like to clarify that our proposal was written in full knowledge of the relevant literature, and the lack of references in the proposal is merely a result of space limitations. Indeed, it is not possible to provide a complete (or even a short) review of the literature in a six page proposal, whilst also clearly outlining our analysis strategy, especially given the scale of the proposed project. We are fully aware of the studies by Walby and Towers, and we agree they are important seminal works highlighting the limitations of the CSEW. However, our proposal builds upon the qualitative findings and analysis of the CSEW, by integrating far more data, from more sources, and using more advanced data analytic techniques. We are also aware of the ESRC grant ES/M01178X/1 aiming to improve DASH, but our proposal substantially differs from it in terms of research questions, analysis techniques, and data sources.</w:t>
       </w:r>
     </w:p>
     <w:p>
@@ -51,7 +51,7 @@
         <w:pStyle w:val="BodyText"/>
       </w:pPr>
       <w:r>
-        <w:t xml:space="preserve">As the application of multiple, very large datasets to research in domestic abuse is novel, there is no one with the required skills in econometrics and data science who also has a substantial track record in domestic abuse research to conduct this research. Requiring such a background would make it impossible to complete the research, because no such individuals exist. We have acknowledged this from the start, hence our working closely with domestic abuse leads in the police, and why we propose including an advisory panel, comprising a senior police officer from West Midlands Police, a senior member of the WMP Police and Crime Commissioner’s Office, an academic with experience in domestic abuse, Prof Vanessa Munro, a lawyer based here at Warwick with extensive experience of domestic abuse research, and a member of the charity sector (NAME CHARITY) and a survivor of domestic abuse (NOMINATED BY THE CHARITY).</w:t>
+        <w:t xml:space="preserve">As the application of multiple, very large datasets to research in domestic abuse is novel, there is no one with the required skills in econometrics and data science who also has a substantial track record in domestic abuse research to conduct this research. Requiring such a background would make it impossible to complete the research, because no such individuals exist. We have acknowledged this from the start, hence our working closely with domestic abuse leads in the police, and why we propose including an advisory panel, comprising a senior police officer from West Midlands Police, a senior member of the WMP Police and Crime Commissioner’s Office, an academic with experience in domestic abuse, Prof Vanessa Munro, a lawyer based here at Warwick with extensive experience of domestic abuse research, and a member of the charity sector (!!!!!!NAME CHARITY!!!!!!!!) and a survivor of domestic abuse (nominated by the charity).</w:t>
       </w:r>
     </w:p>
     <w:p>
@@ -113,7 +113,7 @@
         </w:r>
       </w:hyperlink>
       <w:r>
-        <w:t xml:space="preserve">. In particular, in the gambling paper, we use Lloyds Banking Group transaction data from millions of individuals to demonstrate that gambling is associated with increased financial distress, reduced lifestyle and health outcomes, higher rates of future unemployment and disability, and higher mortality rates. This view is unique and the first ever to demonstrate such associations—again complementing the traditional qualitative case-study and small survey based approach.</w:t>
+        <w:t xml:space="preserve">. In particular, in the gambling paper, we use Lloyds Banking Group transaction data from millions of individuals to demonstrate that gambling is associated with increased financial distress, reduced lifestyle and health outcomes, higher rates of future unemployment and disability, and higher mortality rates. This view is unique and the first ever to demonstrate such associations – again complementing the traditional qualitative case-study and small survey based approach.</w:t>
       </w:r>
     </w:p>
     <w:p>
@@ -157,7 +157,7 @@
         <w:pStyle w:val="FirstParagraph"/>
       </w:pPr>
       <w:r>
-        <w:t xml:space="preserve">We acknowledge that domestic abuse is an extremely sensitive topic, and any research should be done with the victims in mind. We take the semantic point raised by Reviewer 185645305 about describing children who witness domestic abuse as victims of domestic abuse, noting that the act of witnessing such events is what makes them victims. The reviewer expressed concern about our proposed analysis investigating criminal behaviour in later life. We believe this arises from a difference of perspectives: we aim to identify the risk factors for later criminal behaviour, not out of a desire to stereotype or assign blame (nor we would allow our findings to be used for such purposes), but to better identify vulnerable individuals. It is an empirical question, whether such individuals are more likely to commit crime later. If they are, we have a societal responsibility to offer support to help them avoid this, not to simply blame. We would also like to note that our data-driven approach will also be able to identify potential protective factors (as suggested by the reviewer).</w:t>
+        <w:t xml:space="preserve">We acknowledge that domestic abuse is an extremely sensitive topic, and any research should be done with the lived experiences of victims in mind. We take the semantic point raised by Reviewer 185645305 about describing children who witness domestic abuse as victims of domestic abuse, noting that the act of witnessing such events is what makes them victims. The reviewer expressed concern about our proposed analysis investigating criminal behaviour in later life. We believe this arises from a difference of perspectives: we aim to identify the risk factors for later criminal behaviour, not out of a desire to stereotype or assign blame (nor we would allow our findings to be used for such purposes), but to better identify vulnerable individuals. It is an empirical question, whether such individuals are more likely to commit crime later. If they are, we have a societal responsibility to offer support to help them avoid this, not to simply blame. We would also like to note that our data-driven approach will also be able to identify potential protective factors (as suggested by the reviewer).</w:t>
       </w:r>
     </w:p>
     <w:p>
@@ -165,7 +165,7 @@
         <w:pStyle w:val="BodyText"/>
       </w:pPr>
       <w:r>
-        <w:t xml:space="preserve">Reviewer 130837269 is also reluctant about the investigation of certain socio-economic factors, such as the effect of benefit payment systems, expressing concern about potential working class stereotypes. Their assertion is absolutely correct that domestic abuse exists in all sections of society. But note, the word class appears nowhere in the proposal—our proposed research is not about class. Prior research shows a significant role of financial poverty, with the CSEW showing domestic abuse rates 3.5 times higher in very low income homes compared to middle and high income. This is an uncomfortable fact, but ignoring it does not make it false.</w:t>
+        <w:t xml:space="preserve">Reviewer 130837269 is reluctant about the investigation of certain socio-economic factors, such as the effect of benefit payment systems, expressing concern about potential working class stereotypes. Their assertion is absolutely correct that domestic abuse exists in all sections of society. But note, the word class appears nowhere in the proposal—our proposed research is not about class. Prior research shows a significant role of financial poverty, with the CSEW showing domestic abuse rates 3.5 times higher in very low income homes compared to middle and high income. This is an uncomfortable fact, but ignoring it does not make it false.</w:t>
       </w:r>
     </w:p>
     <w:p>
@@ -321,7 +321,7 @@
     </w:lvl>
   </w:abstractNum>
   <w:abstractNum w:abstractNumId="990">
-    <w:nsid w:val="58f86e87"/>
+    <w:nsid w:val="b5235028"/>
     <w:multiLevelType w:val="multilevel"/>
     <w:lvl w:ilvl="0">
       <w:numFmt w:val="bullet"/>

</xml_diff>